<commit_message>
Start Mobile-dev hw_3 part_2
</commit_message>
<xml_diff>
--- a/Mobile-dev/hw_3.docx
+++ b/Mobile-dev/hw_3.docx
@@ -3,6 +3,11 @@
 <w:document xmlns:wpc="http://schemas.microsoft.com/office/word/2010/wordprocessingCanvas" xmlns:cx="http://schemas.microsoft.com/office/drawing/2014/chartex" xmlns:cx1="http://schemas.microsoft.com/office/drawing/2015/9/8/chartex" xmlns:cx2="http://schemas.microsoft.com/office/drawing/2015/10/21/chartex" xmlns:cx3="http://schemas.microsoft.com/office/drawing/2016/5/9/chartex" xmlns:cx4="http://schemas.microsoft.com/office/drawing/2016/5/10/chartex" xmlns:cx5="http://schemas.microsoft.com/office/drawing/2016/5/11/chartex" xmlns:cx6="http://schemas.microsoft.com/office/drawing/2016/5/12/chartex" xmlns:cx7="http://schemas.microsoft.com/office/drawing/2016/5/13/chartex" xmlns:cx8="http://schemas.microsoft.com/office/drawing/2016/5/14/chartex" xmlns:mc="http://schemas.openxmlformats.org/markup-compatibility/2006" xmlns:aink="http://schemas.microsoft.com/office/drawing/2016/ink" xmlns:am3d="http://schemas.microsoft.com/office/drawing/2017/model3d" xmlns:o="urn:schemas-microsoft-com:office:office" xmlns:oel="http://schemas.microsoft.com/office/2019/extlst" xmlns:r="http://schemas.openxmlformats.org/officeDocument/2006/relationships" xmlns:m="http://schemas.openxmlformats.org/officeDocument/2006/math" xmlns:v="urn:schemas-microsoft-com:vml" xmlns:wp14="http://schemas.microsoft.com/office/word/2010/wordprocessingDrawing" xmlns:wp="http://schemas.openxmlformats.org/drawingml/2006/wordprocessingDrawing" xmlns:w10="urn:schemas-microsoft-com:office:word" xmlns:w="http://schemas.openxmlformats.org/wordprocessingml/2006/main" xmlns:w14="http://schemas.microsoft.com/office/word/2010/wordml" xmlns:w15="http://schemas.microsoft.com/office/word/2012/wordml" xmlns:w16cex="http://schemas.microsoft.com/office/word/2018/wordml/cex" xmlns:w16cid="http://schemas.microsoft.com/office/word/2016/wordml/cid" xmlns:w16="http://schemas.microsoft.com/office/word/2018/wordml" xmlns:w16sdtdh="http://schemas.microsoft.com/office/word/2020/wordml/sdtdatahash" xmlns:w16se="http://schemas.microsoft.com/office/word/2015/wordml/symex" xmlns:wpg="http://schemas.microsoft.com/office/word/2010/wordprocessingGroup" xmlns:wpi="http://schemas.microsoft.com/office/word/2010/wordprocessingInk" xmlns:wne="http://schemas.microsoft.com/office/word/2006/wordml" xmlns:wps="http://schemas.microsoft.com/office/word/2010/wordprocessingShape" mc:Ignorable="w14 w15 w16se w16cid w16 w16cex w16sdtdh wp14">
   <w:body>
     <w:p>
+      <w:pPr>
+        <w:rPr>
+          <w:lang w:val="en-US"/>
+        </w:rPr>
+      </w:pPr>
       <w:r>
         <w:rPr>
           <w:noProof/>
@@ -23,7 +28,7 @@
                     <pic:cNvPicPr/>
                   </pic:nvPicPr>
                   <pic:blipFill>
-                    <a:blip r:embed="rId4"/>
+                    <a:blip r:embed="rId5"/>
                     <a:stretch>
                       <a:fillRect/>
                     </a:stretch>
@@ -46,9 +51,11 @@
     </w:p>
     <w:p>
       <w:r>
-        <w:lastRenderedPageBreak/>
-        <w:drawing>
-          <wp:inline distT="0" distB="0" distL="0" distR="0" wp14:anchorId="7F024B62" wp14:editId="334A7380">
+        <w:rPr>
+          <w:noProof/>
+        </w:rPr>
+        <w:drawing>
+          <wp:inline distT="0" distB="0" distL="0" distR="0" wp14:anchorId="6D7F7C53" wp14:editId="4950148F">
             <wp:extent cx="5940425" cy="2435860"/>
             <wp:effectExtent l="0" t="0" r="3175" b="2540"/>
             <wp:docPr id="451690475" name="Рисунок 1"/>
@@ -63,7 +70,7 @@
                     <pic:cNvPicPr/>
                   </pic:nvPicPr>
                   <pic:blipFill>
-                    <a:blip r:embed="rId5"/>
+                    <a:blip r:embed="rId6"/>
                     <a:stretch>
                       <a:fillRect/>
                     </a:stretch>
@@ -83,13 +90,15 @@
           </wp:inline>
         </w:drawing>
       </w:r>
+    </w:p>
+    <w:p>
       <w:r>
         <w:rPr>
           <w:noProof/>
         </w:rPr>
         <w:lastRenderedPageBreak/>
         <w:drawing>
-          <wp:inline distT="0" distB="0" distL="0" distR="0" wp14:anchorId="6DC5F236" wp14:editId="60324F13">
+          <wp:inline distT="0" distB="0" distL="0" distR="0" wp14:anchorId="6DC5F236" wp14:editId="63771CDA">
             <wp:extent cx="4057650" cy="9239250"/>
             <wp:effectExtent l="0" t="0" r="0" b="0"/>
             <wp:docPr id="1787966483" name="Рисунок 1"/>
@@ -106,7 +115,7 @@
                     </pic:cNvPicPr>
                   </pic:nvPicPr>
                   <pic:blipFill>
-                    <a:blip r:embed="rId6" cstate="print">
+                    <a:blip r:embed="rId7" cstate="print">
                       <a:extLst>
                         <a:ext uri="{28A0092B-C50C-407E-A947-70E740481C1C}">
                           <a14:useLocalDpi xmlns:a14="http://schemas.microsoft.com/office/drawing/2010/main" val="0"/>
@@ -160,7 +169,7 @@
                     <pic:cNvPicPr/>
                   </pic:nvPicPr>
                   <pic:blipFill>
-                    <a:blip r:embed="rId7"/>
+                    <a:blip r:embed="rId8"/>
                     <a:stretch>
                       <a:fillRect/>
                     </a:stretch>
@@ -183,6 +192,9 @@
     </w:p>
     <w:p>
       <w:r>
+        <w:rPr>
+          <w:noProof/>
+        </w:rPr>
         <w:drawing>
           <wp:inline distT="0" distB="0" distL="0" distR="0" wp14:anchorId="13214DDB" wp14:editId="0D82683B">
             <wp:extent cx="5940425" cy="819785"/>
@@ -199,7 +211,7 @@
                     <pic:cNvPicPr/>
                   </pic:nvPicPr>
                   <pic:blipFill>
-                    <a:blip r:embed="rId8"/>
+                    <a:blip r:embed="rId9"/>
                     <a:stretch>
                       <a:fillRect/>
                     </a:stretch>
@@ -222,6 +234,9 @@
     </w:p>
     <w:p>
       <w:r>
+        <w:rPr>
+          <w:noProof/>
+        </w:rPr>
         <w:drawing>
           <wp:inline distT="0" distB="0" distL="0" distR="0" wp14:anchorId="24D35298" wp14:editId="255305FE">
             <wp:extent cx="5940425" cy="1733550"/>
@@ -238,7 +253,7 @@
                     <pic:cNvPicPr/>
                   </pic:nvPicPr>
                   <pic:blipFill>
-                    <a:blip r:embed="rId9"/>
+                    <a:blip r:embed="rId10"/>
                     <a:stretch>
                       <a:fillRect/>
                     </a:stretch>
@@ -280,7 +295,7 @@
                     <pic:cNvPicPr/>
                   </pic:nvPicPr>
                   <pic:blipFill>
-                    <a:blip r:embed="rId10"/>
+                    <a:blip r:embed="rId11"/>
                     <a:stretch>
                       <a:fillRect/>
                     </a:stretch>
@@ -303,6 +318,9 @@
     </w:p>
     <w:p>
       <w:r>
+        <w:rPr>
+          <w:noProof/>
+        </w:rPr>
         <w:lastRenderedPageBreak/>
         <w:drawing>
           <wp:inline distT="0" distB="0" distL="0" distR="0" wp14:anchorId="06976940" wp14:editId="3BC9CE2D">
@@ -320,7 +338,7 @@
                     <pic:cNvPicPr/>
                   </pic:nvPicPr>
                   <pic:blipFill>
-                    <a:blip r:embed="rId11"/>
+                    <a:blip r:embed="rId12"/>
                     <a:stretch>
                       <a:fillRect/>
                     </a:stretch>
@@ -343,6 +361,9 @@
     </w:p>
     <w:p>
       <w:r>
+        <w:rPr>
+          <w:noProof/>
+        </w:rPr>
         <w:lastRenderedPageBreak/>
         <w:drawing>
           <wp:inline distT="0" distB="0" distL="0" distR="0" wp14:anchorId="2AF81820" wp14:editId="0CEEA0C5">
@@ -360,7 +381,7 @@
                     <pic:cNvPicPr/>
                   </pic:nvPicPr>
                   <pic:blipFill>
-                    <a:blip r:embed="rId12"/>
+                    <a:blip r:embed="rId13"/>
                     <a:stretch>
                       <a:fillRect/>
                     </a:stretch>
@@ -381,6 +402,9 @@
         </w:drawing>
       </w:r>
       <w:r>
+        <w:rPr>
+          <w:noProof/>
+        </w:rPr>
         <w:lastRenderedPageBreak/>
         <w:drawing>
           <wp:inline distT="0" distB="0" distL="0" distR="0" wp14:anchorId="5408B2E5" wp14:editId="002BECB0">
@@ -398,7 +422,7 @@
                     <pic:cNvPicPr/>
                   </pic:nvPicPr>
                   <pic:blipFill>
-                    <a:blip r:embed="rId13"/>
+                    <a:blip r:embed="rId14"/>
                     <a:stretch>
                       <a:fillRect/>
                     </a:stretch>
@@ -421,6 +445,9 @@
     </w:p>
     <w:p>
       <w:r>
+        <w:rPr>
+          <w:noProof/>
+        </w:rPr>
         <w:drawing>
           <wp:inline distT="0" distB="0" distL="0" distR="0" wp14:anchorId="039BFA68" wp14:editId="5BA4D318">
             <wp:extent cx="5940425" cy="3035300"/>
@@ -437,7 +464,7 @@
                     <pic:cNvPicPr/>
                   </pic:nvPicPr>
                   <pic:blipFill>
-                    <a:blip r:embed="rId14"/>
+                    <a:blip r:embed="rId15"/>
                     <a:stretch>
                       <a:fillRect/>
                     </a:stretch>
@@ -473,6 +500,9 @@
     </w:p>
     <w:p>
       <w:r>
+        <w:rPr>
+          <w:noProof/>
+        </w:rPr>
         <w:lastRenderedPageBreak/>
         <w:drawing>
           <wp:inline distT="0" distB="0" distL="0" distR="0" wp14:anchorId="7097F210" wp14:editId="60BCEDD3">
@@ -490,7 +520,7 @@
                     <pic:cNvPicPr/>
                   </pic:nvPicPr>
                   <pic:blipFill>
-                    <a:blip r:embed="rId15"/>
+                    <a:blip r:embed="rId16"/>
                     <a:stretch>
                       <a:fillRect/>
                     </a:stretch>
@@ -513,6 +543,9 @@
     </w:p>
     <w:p>
       <w:r>
+        <w:rPr>
+          <w:noProof/>
+        </w:rPr>
         <w:drawing>
           <wp:inline distT="0" distB="0" distL="0" distR="0" wp14:anchorId="5B606770" wp14:editId="7DFB4DED">
             <wp:extent cx="5940425" cy="3366770"/>
@@ -529,7 +562,7 @@
                     <pic:cNvPicPr/>
                   </pic:nvPicPr>
                   <pic:blipFill>
-                    <a:blip r:embed="rId16"/>
+                    <a:blip r:embed="rId17"/>
                     <a:stretch>
                       <a:fillRect/>
                     </a:stretch>
@@ -552,13 +585,7 @@
     </w:p>
     <w:p>
       <w:r>
-        <w:t xml:space="preserve">Код для </w:t>
-      </w:r>
-      <w:r>
-        <w:t xml:space="preserve">не </w:t>
-      </w:r>
-      <w:r>
-        <w:t xml:space="preserve">явного вызова </w:t>
+        <w:t xml:space="preserve">Код для не явного вызова </w:t>
       </w:r>
       <w:proofErr w:type="spellStart"/>
       <w:r>
@@ -587,7 +614,7 @@
                     <pic:cNvPicPr/>
                   </pic:nvPicPr>
                   <pic:blipFill>
-                    <a:blip r:embed="rId17"/>
+                    <a:blip r:embed="rId18"/>
                     <a:stretch>
                       <a:fillRect/>
                     </a:stretch>
@@ -608,8 +635,22 @@
         </w:drawing>
       </w:r>
     </w:p>
-    <w:p/>
-    <w:p>
+    <w:p>
+      <w:proofErr w:type="gramStart"/>
+      <w:r>
+        <w:t>(( НЕ</w:t>
+      </w:r>
+      <w:proofErr w:type="gramEnd"/>
+      <w:r>
+        <w:t xml:space="preserve"> СДЕЛАЛ ))</w:t>
+      </w:r>
+    </w:p>
+    <w:p>
+      <w:pPr>
+        <w:rPr>
+          <w:lang w:val="en-US"/>
+        </w:rPr>
+      </w:pPr>
       <w:r>
         <w:rPr>
           <w:noProof/>
@@ -630,7 +671,7 @@
                     <pic:cNvPicPr/>
                   </pic:nvPicPr>
                   <pic:blipFill>
-                    <a:blip r:embed="rId18"/>
+                    <a:blip r:embed="rId19"/>
                     <a:stretch>
                       <a:fillRect/>
                     </a:stretch>
@@ -672,7 +713,7 @@
                     <pic:cNvPicPr/>
                   </pic:nvPicPr>
                   <pic:blipFill>
-                    <a:blip r:embed="rId19"/>
+                    <a:blip r:embed="rId20"/>
                     <a:stretch>
                       <a:fillRect/>
                     </a:stretch>
@@ -693,7 +734,137 @@
         </w:drawing>
       </w:r>
     </w:p>
-    <w:p/>
+    <w:p>
+      <w:pPr>
+        <w:rPr>
+          <w:lang w:val="en-US"/>
+        </w:rPr>
+      </w:pPr>
+      <w:r>
+        <w:rPr>
+          <w:lang w:val="en-US"/>
+        </w:rPr>
+        <w:lastRenderedPageBreak/>
+        <w:drawing>
+          <wp:inline distT="0" distB="0" distL="0" distR="0" wp14:anchorId="5E06DC73" wp14:editId="4BFFDDF0">
+            <wp:extent cx="5940425" cy="4746625"/>
+            <wp:effectExtent l="0" t="0" r="3175" b="0"/>
+            <wp:docPr id="770809611" name="Рисунок 1"/>
+            <wp:cNvGraphicFramePr>
+              <a:graphicFrameLocks xmlns:a="http://schemas.openxmlformats.org/drawingml/2006/main" noChangeAspect="1"/>
+            </wp:cNvGraphicFramePr>
+            <a:graphic xmlns:a="http://schemas.openxmlformats.org/drawingml/2006/main">
+              <a:graphicData uri="http://schemas.openxmlformats.org/drawingml/2006/picture">
+                <pic:pic xmlns:pic="http://schemas.openxmlformats.org/drawingml/2006/picture">
+                  <pic:nvPicPr>
+                    <pic:cNvPr id="770809611" name=""/>
+                    <pic:cNvPicPr/>
+                  </pic:nvPicPr>
+                  <pic:blipFill>
+                    <a:blip r:embed="rId21"/>
+                    <a:stretch>
+                      <a:fillRect/>
+                    </a:stretch>
+                  </pic:blipFill>
+                  <pic:spPr>
+                    <a:xfrm>
+                      <a:off x="0" y="0"/>
+                      <a:ext cx="5940425" cy="4746625"/>
+                    </a:xfrm>
+                    <a:prstGeom prst="rect">
+                      <a:avLst/>
+                    </a:prstGeom>
+                  </pic:spPr>
+                </pic:pic>
+              </a:graphicData>
+            </a:graphic>
+          </wp:inline>
+        </w:drawing>
+      </w:r>
+    </w:p>
+    <w:p>
+      <w:pPr>
+        <w:rPr>
+          <w:lang w:val="en-US"/>
+        </w:rPr>
+      </w:pPr>
+      <w:r>
+        <w:t xml:space="preserve">Код в </w:t>
+      </w:r>
+      <w:proofErr w:type="spellStart"/>
+      <w:r>
+        <w:rPr>
+          <w:lang w:val="en-US"/>
+        </w:rPr>
+        <w:t>MainActivity</w:t>
+      </w:r>
+      <w:proofErr w:type="spellEnd"/>
+    </w:p>
+    <w:p>
+      <w:pPr>
+        <w:rPr>
+          <w:lang w:val="en-US"/>
+        </w:rPr>
+      </w:pPr>
+      <w:r>
+        <w:rPr>
+          <w:lang w:val="en-US"/>
+        </w:rPr>
+        <w:drawing>
+          <wp:inline distT="0" distB="0" distL="0" distR="0" wp14:anchorId="52DC4F38" wp14:editId="74D3F74E">
+            <wp:extent cx="5940425" cy="3704590"/>
+            <wp:effectExtent l="0" t="0" r="3175" b="0"/>
+            <wp:docPr id="997387880" name="Рисунок 1"/>
+            <wp:cNvGraphicFramePr>
+              <a:graphicFrameLocks xmlns:a="http://schemas.openxmlformats.org/drawingml/2006/main" noChangeAspect="1"/>
+            </wp:cNvGraphicFramePr>
+            <a:graphic xmlns:a="http://schemas.openxmlformats.org/drawingml/2006/main">
+              <a:graphicData uri="http://schemas.openxmlformats.org/drawingml/2006/picture">
+                <pic:pic xmlns:pic="http://schemas.openxmlformats.org/drawingml/2006/picture">
+                  <pic:nvPicPr>
+                    <pic:cNvPr id="997387880" name=""/>
+                    <pic:cNvPicPr/>
+                  </pic:nvPicPr>
+                  <pic:blipFill>
+                    <a:blip r:embed="rId22"/>
+                    <a:stretch>
+                      <a:fillRect/>
+                    </a:stretch>
+                  </pic:blipFill>
+                  <pic:spPr>
+                    <a:xfrm>
+                      <a:off x="0" y="0"/>
+                      <a:ext cx="5940425" cy="3704590"/>
+                    </a:xfrm>
+                    <a:prstGeom prst="rect">
+                      <a:avLst/>
+                    </a:prstGeom>
+                  </pic:spPr>
+                </pic:pic>
+              </a:graphicData>
+            </a:graphic>
+          </wp:inline>
+        </w:drawing>
+      </w:r>
+    </w:p>
+    <w:p>
+      <w:pPr>
+        <w:rPr>
+          <w:lang w:val="en-US"/>
+        </w:rPr>
+      </w:pPr>
+      <w:r>
+        <w:t xml:space="preserve">Код в </w:t>
+      </w:r>
+      <w:proofErr w:type="spellStart"/>
+      <w:r>
+        <w:rPr>
+          <w:lang w:val="en-US"/>
+        </w:rPr>
+        <w:t>SecondActivity</w:t>
+      </w:r>
+      <w:proofErr w:type="spellEnd"/>
+    </w:p>
     <w:p>
       <w:r>
         <w:rPr>
@@ -716,7 +887,7 @@
                     <pic:cNvPicPr/>
                   </pic:nvPicPr>
                   <pic:blipFill>
-                    <a:blip r:embed="rId20"/>
+                    <a:blip r:embed="rId23"/>
                     <a:stretch>
                       <a:fillRect/>
                     </a:stretch>
@@ -758,7 +929,7 @@
                     <pic:cNvPicPr/>
                   </pic:nvPicPr>
                   <pic:blipFill>
-                    <a:blip r:embed="rId21"/>
+                    <a:blip r:embed="rId24"/>
                     <a:stretch>
                       <a:fillRect/>
                     </a:stretch>
@@ -800,7 +971,7 @@
                     <pic:cNvPicPr/>
                   </pic:nvPicPr>
                   <pic:blipFill>
-                    <a:blip r:embed="rId22"/>
+                    <a:blip r:embed="rId25"/>
                     <a:stretch>
                       <a:fillRect/>
                     </a:stretch>
@@ -821,33 +992,6 @@
         </w:drawing>
       </w:r>
     </w:p>
-    <w:p>
-      <w:pPr>
-        <w:rPr>
-          <w:lang w:val="en-US"/>
-        </w:rPr>
-      </w:pPr>
-      <w:r>
-        <w:br w:type="page"/>
-      </w:r>
-    </w:p>
-    <w:p>
-      <w:pPr>
-        <w:rPr>
-          <w:b/>
-          <w:bCs/>
-        </w:rPr>
-      </w:pPr>
-      <w:r>
-        <w:rPr>
-          <w:b/>
-          <w:bCs/>
-        </w:rPr>
-        <w:lastRenderedPageBreak/>
-        <w:t>Задание 1</w:t>
-      </w:r>
-    </w:p>
-    <w:p/>
     <w:sectPr>
       <w:pgSz w:w="11906" w:h="16838"/>
       <w:pgMar w:top="1134" w:right="850" w:bottom="1134" w:left="1701" w:header="708" w:footer="708" w:gutter="0"/>
@@ -1582,4 +1726,16 @@
     </a:ext>
   </a:extLst>
 </a:theme>
+</file>
+
+<file path=customXml/item1.xml><?xml version="1.0" encoding="utf-8"?>
+<b:Sources xmlns:b="http://schemas.openxmlformats.org/officeDocument/2006/bibliography" xmlns="http://schemas.openxmlformats.org/officeDocument/2006/bibliography" SelectedStyle="\APASixthEditionOfficeOnline.xsl" StyleName="APA" Version="6"/>
+</file>
+
+<file path=customXml/itemProps1.xml><?xml version="1.0" encoding="utf-8"?>
+<ds:datastoreItem xmlns:ds="http://schemas.openxmlformats.org/officeDocument/2006/customXml" ds:itemID="{5F12474F-D176-4F42-AC35-A27634203118}">
+  <ds:schemaRefs>
+    <ds:schemaRef ds:uri="http://schemas.openxmlformats.org/officeDocument/2006/bibliography"/>
+  </ds:schemaRefs>
+</ds:datastoreItem>
 </file>
</xml_diff>

<commit_message>
Done Mobile-dev hw_3 part_2(1)
</commit_message>
<xml_diff>
--- a/Mobile-dev/hw_3.docx
+++ b/Mobile-dev/hw_3.docx
@@ -98,7 +98,7 @@
         </w:rPr>
         <w:lastRenderedPageBreak/>
         <w:drawing>
-          <wp:inline distT="0" distB="0" distL="0" distR="0" wp14:anchorId="6DC5F236" wp14:editId="63771CDA">
+          <wp:inline distT="0" distB="0" distL="0" distR="0" wp14:anchorId="6DC5F236" wp14:editId="2C528FB7">
             <wp:extent cx="4057650" cy="9239250"/>
             <wp:effectExtent l="0" t="0" r="0" b="0"/>
             <wp:docPr id="1787966483" name="Рисунок 1"/>
@@ -489,14 +489,12 @@
       <w:r>
         <w:t xml:space="preserve">Код для явного вызова </w:t>
       </w:r>
-      <w:proofErr w:type="spellStart"/>
       <w:r>
         <w:rPr>
           <w:lang w:val="en-US"/>
         </w:rPr>
         <w:t>MainActivity</w:t>
       </w:r>
-      <w:proofErr w:type="spellEnd"/>
     </w:p>
     <w:p>
       <w:r>
@@ -587,11 +585,9 @@
       <w:r>
         <w:t xml:space="preserve">Код для не явного вызова </w:t>
       </w:r>
-      <w:proofErr w:type="spellStart"/>
       <w:r>
         <w:t>SecondActivity</w:t>
       </w:r>
-      <w:proofErr w:type="spellEnd"/>
     </w:p>
     <w:p>
       <w:r>
@@ -636,13 +632,8 @@
       </w:r>
     </w:p>
     <w:p>
-      <w:proofErr w:type="gramStart"/>
-      <w:r>
-        <w:t>(( НЕ</w:t>
-      </w:r>
-      <w:proofErr w:type="gramEnd"/>
-      <w:r>
-        <w:t xml:space="preserve"> СДЕЛАЛ ))</w:t>
+      <w:r>
+        <w:t>(( НЕ СДЕЛАЛ ))</w:t>
       </w:r>
     </w:p>
     <w:p>
@@ -742,6 +733,7 @@
       </w:pPr>
       <w:r>
         <w:rPr>
+          <w:noProof/>
           <w:lang w:val="en-US"/>
         </w:rPr>
         <w:lastRenderedPageBreak/>
@@ -791,14 +783,12 @@
       <w:r>
         <w:t xml:space="preserve">Код в </w:t>
       </w:r>
-      <w:proofErr w:type="spellStart"/>
       <w:r>
         <w:rPr>
           <w:lang w:val="en-US"/>
         </w:rPr>
         <w:t>MainActivity</w:t>
       </w:r>
-      <w:proofErr w:type="spellEnd"/>
     </w:p>
     <w:p>
       <w:pPr>
@@ -808,6 +798,7 @@
       </w:pPr>
       <w:r>
         <w:rPr>
+          <w:noProof/>
           <w:lang w:val="en-US"/>
         </w:rPr>
         <w:drawing>
@@ -856,14 +847,12 @@
       <w:r>
         <w:t xml:space="preserve">Код в </w:t>
       </w:r>
-      <w:proofErr w:type="spellStart"/>
       <w:r>
         <w:rPr>
           <w:lang w:val="en-US"/>
         </w:rPr>
         <w:t>SecondActivity</w:t>
       </w:r>
-      <w:proofErr w:type="spellEnd"/>
     </w:p>
     <w:p>
       <w:r>
@@ -909,6 +898,11 @@
       </w:r>
     </w:p>
     <w:p>
+      <w:pPr>
+        <w:rPr>
+          <w:lang w:val="en-US"/>
+        </w:rPr>
+      </w:pPr>
       <w:r>
         <w:rPr>
           <w:noProof/>
@@ -951,6 +945,58 @@
       </w:r>
     </w:p>
     <w:p>
+      <w:pPr>
+        <w:rPr>
+          <w:lang w:val="en-US"/>
+        </w:rPr>
+      </w:pPr>
+      <w:r>
+        <w:rPr>
+          <w:lang w:val="en-US"/>
+        </w:rPr>
+        <w:drawing>
+          <wp:inline distT="0" distB="0" distL="0" distR="0" wp14:anchorId="3C5D3972" wp14:editId="5E9AD7B0">
+            <wp:extent cx="5940425" cy="3545840"/>
+            <wp:effectExtent l="0" t="0" r="3175" b="0"/>
+            <wp:docPr id="412849336" name="Рисунок 1"/>
+            <wp:cNvGraphicFramePr>
+              <a:graphicFrameLocks xmlns:a="http://schemas.openxmlformats.org/drawingml/2006/main" noChangeAspect="1"/>
+            </wp:cNvGraphicFramePr>
+            <a:graphic xmlns:a="http://schemas.openxmlformats.org/drawingml/2006/main">
+              <a:graphicData uri="http://schemas.openxmlformats.org/drawingml/2006/picture">
+                <pic:pic xmlns:pic="http://schemas.openxmlformats.org/drawingml/2006/picture">
+                  <pic:nvPicPr>
+                    <pic:cNvPr id="412849336" name=""/>
+                    <pic:cNvPicPr/>
+                  </pic:nvPicPr>
+                  <pic:blipFill>
+                    <a:blip r:embed="rId25"/>
+                    <a:stretch>
+                      <a:fillRect/>
+                    </a:stretch>
+                  </pic:blipFill>
+                  <pic:spPr>
+                    <a:xfrm>
+                      <a:off x="0" y="0"/>
+                      <a:ext cx="5940425" cy="3545840"/>
+                    </a:xfrm>
+                    <a:prstGeom prst="rect">
+                      <a:avLst/>
+                    </a:prstGeom>
+                  </pic:spPr>
+                </pic:pic>
+              </a:graphicData>
+            </a:graphic>
+          </wp:inline>
+        </w:drawing>
+      </w:r>
+    </w:p>
+    <w:p>
+      <w:r>
+        <w:t>Теперь после выхода из приложения сохраняется текст который у нас был получен во втором активити</w:t>
+      </w:r>
+    </w:p>
+    <w:p>
       <w:r>
         <w:rPr>
           <w:noProof/>
@@ -971,7 +1017,7 @@
                     <pic:cNvPicPr/>
                   </pic:nvPicPr>
                   <pic:blipFill>
-                    <a:blip r:embed="rId25"/>
+                    <a:blip r:embed="rId26"/>
                     <a:stretch>
                       <a:fillRect/>
                     </a:stretch>
@@ -980,6 +1026,328 @@
                     <a:xfrm>
                       <a:off x="0" y="0"/>
                       <a:ext cx="5940425" cy="396240"/>
+                    </a:xfrm>
+                    <a:prstGeom prst="rect">
+                      <a:avLst/>
+                    </a:prstGeom>
+                  </pic:spPr>
+                </pic:pic>
+              </a:graphicData>
+            </a:graphic>
+          </wp:inline>
+        </w:drawing>
+      </w:r>
+    </w:p>
+    <w:p>
+      <w:r>
+        <w:lastRenderedPageBreak/>
+        <w:drawing>
+          <wp:inline distT="0" distB="0" distL="0" distR="0" wp14:anchorId="68B2F322" wp14:editId="0B793E0A">
+            <wp:extent cx="5940425" cy="4937760"/>
+            <wp:effectExtent l="0" t="0" r="3175" b="0"/>
+            <wp:docPr id="1462354681" name="Рисунок 1"/>
+            <wp:cNvGraphicFramePr>
+              <a:graphicFrameLocks xmlns:a="http://schemas.openxmlformats.org/drawingml/2006/main" noChangeAspect="1"/>
+            </wp:cNvGraphicFramePr>
+            <a:graphic xmlns:a="http://schemas.openxmlformats.org/drawingml/2006/main">
+              <a:graphicData uri="http://schemas.openxmlformats.org/drawingml/2006/picture">
+                <pic:pic xmlns:pic="http://schemas.openxmlformats.org/drawingml/2006/picture">
+                  <pic:nvPicPr>
+                    <pic:cNvPr id="1462354681" name=""/>
+                    <pic:cNvPicPr/>
+                  </pic:nvPicPr>
+                  <pic:blipFill>
+                    <a:blip r:embed="rId27"/>
+                    <a:stretch>
+                      <a:fillRect/>
+                    </a:stretch>
+                  </pic:blipFill>
+                  <pic:spPr>
+                    <a:xfrm>
+                      <a:off x="0" y="0"/>
+                      <a:ext cx="5940425" cy="4937760"/>
+                    </a:xfrm>
+                    <a:prstGeom prst="rect">
+                      <a:avLst/>
+                    </a:prstGeom>
+                  </pic:spPr>
+                </pic:pic>
+              </a:graphicData>
+            </a:graphic>
+          </wp:inline>
+        </w:drawing>
+      </w:r>
+    </w:p>
+    <w:p>
+      <w:pPr>
+        <w:rPr>
+          <w:lang w:val="en-US"/>
+        </w:rPr>
+      </w:pPr>
+      <w:r>
+        <w:rPr>
+          <w:lang w:val="en-US"/>
+        </w:rPr>
+        <w:t>MainActivity</w:t>
+      </w:r>
+    </w:p>
+    <w:p>
+      <w:pPr>
+        <w:rPr>
+          <w:lang w:val="en-US"/>
+        </w:rPr>
+      </w:pPr>
+      <w:r>
+        <w:rPr>
+          <w:lang w:val="en-US"/>
+        </w:rPr>
+        <w:lastRenderedPageBreak/>
+        <w:drawing>
+          <wp:inline distT="0" distB="0" distL="0" distR="0" wp14:anchorId="7DCDE70B" wp14:editId="05A6943A">
+            <wp:extent cx="5940425" cy="4951730"/>
+            <wp:effectExtent l="0" t="0" r="3175" b="1270"/>
+            <wp:docPr id="729581980" name="Рисунок 1"/>
+            <wp:cNvGraphicFramePr>
+              <a:graphicFrameLocks xmlns:a="http://schemas.openxmlformats.org/drawingml/2006/main" noChangeAspect="1"/>
+            </wp:cNvGraphicFramePr>
+            <a:graphic xmlns:a="http://schemas.openxmlformats.org/drawingml/2006/main">
+              <a:graphicData uri="http://schemas.openxmlformats.org/drawingml/2006/picture">
+                <pic:pic xmlns:pic="http://schemas.openxmlformats.org/drawingml/2006/picture">
+                  <pic:nvPicPr>
+                    <pic:cNvPr id="729581980" name=""/>
+                    <pic:cNvPicPr/>
+                  </pic:nvPicPr>
+                  <pic:blipFill>
+                    <a:blip r:embed="rId28"/>
+                    <a:stretch>
+                      <a:fillRect/>
+                    </a:stretch>
+                  </pic:blipFill>
+                  <pic:spPr>
+                    <a:xfrm>
+                      <a:off x="0" y="0"/>
+                      <a:ext cx="5940425" cy="4951730"/>
+                    </a:xfrm>
+                    <a:prstGeom prst="rect">
+                      <a:avLst/>
+                    </a:prstGeom>
+                  </pic:spPr>
+                </pic:pic>
+              </a:graphicData>
+            </a:graphic>
+          </wp:inline>
+        </w:drawing>
+      </w:r>
+    </w:p>
+    <w:p>
+      <w:pPr>
+        <w:rPr>
+          <w:lang w:val="en-US"/>
+        </w:rPr>
+      </w:pPr>
+      <w:r>
+        <w:rPr>
+          <w:lang w:val="en-US"/>
+        </w:rPr>
+        <w:t>SecondActivity</w:t>
+      </w:r>
+    </w:p>
+    <w:p>
+      <w:pPr>
+        <w:rPr>
+          <w:lang w:val="en-US"/>
+        </w:rPr>
+      </w:pPr>
+      <w:r>
+        <w:rPr>
+          <w:lang w:val="en-US"/>
+        </w:rPr>
+        <w:lastRenderedPageBreak/>
+        <w:drawing>
+          <wp:inline distT="0" distB="0" distL="0" distR="0" wp14:anchorId="236CABD4" wp14:editId="50FD576C">
+            <wp:extent cx="5940425" cy="4973955"/>
+            <wp:effectExtent l="0" t="0" r="3175" b="0"/>
+            <wp:docPr id="1510702330" name="Рисунок 1"/>
+            <wp:cNvGraphicFramePr>
+              <a:graphicFrameLocks xmlns:a="http://schemas.openxmlformats.org/drawingml/2006/main" noChangeAspect="1"/>
+            </wp:cNvGraphicFramePr>
+            <a:graphic xmlns:a="http://schemas.openxmlformats.org/drawingml/2006/main">
+              <a:graphicData uri="http://schemas.openxmlformats.org/drawingml/2006/picture">
+                <pic:pic xmlns:pic="http://schemas.openxmlformats.org/drawingml/2006/picture">
+                  <pic:nvPicPr>
+                    <pic:cNvPr id="1510702330" name=""/>
+                    <pic:cNvPicPr/>
+                  </pic:nvPicPr>
+                  <pic:blipFill>
+                    <a:blip r:embed="rId29"/>
+                    <a:stretch>
+                      <a:fillRect/>
+                    </a:stretch>
+                  </pic:blipFill>
+                  <pic:spPr>
+                    <a:xfrm>
+                      <a:off x="0" y="0"/>
+                      <a:ext cx="5940425" cy="4973955"/>
+                    </a:xfrm>
+                    <a:prstGeom prst="rect">
+                      <a:avLst/>
+                    </a:prstGeom>
+                  </pic:spPr>
+                </pic:pic>
+              </a:graphicData>
+            </a:graphic>
+          </wp:inline>
+        </w:drawing>
+      </w:r>
+    </w:p>
+    <w:p>
+      <w:pPr>
+        <w:rPr>
+          <w:lang w:val="en-US"/>
+        </w:rPr>
+      </w:pPr>
+      <w:r>
+        <w:rPr>
+          <w:lang w:val="en-US"/>
+        </w:rPr>
+        <w:t>ThirdActivity</w:t>
+      </w:r>
+    </w:p>
+    <w:p>
+      <w:r>
+        <w:t>Методы третьего активити</w:t>
+      </w:r>
+    </w:p>
+    <w:p>
+      <w:pPr>
+        <w:rPr>
+          <w:lang w:val="en-US"/>
+        </w:rPr>
+      </w:pPr>
+      <w:r>
+        <w:rPr>
+          <w:lang w:val="en-US"/>
+        </w:rPr>
+        <w:drawing>
+          <wp:inline distT="0" distB="0" distL="0" distR="0" wp14:anchorId="07FC3B74" wp14:editId="4E7B6070">
+            <wp:extent cx="5940425" cy="1186180"/>
+            <wp:effectExtent l="0" t="0" r="3175" b="0"/>
+            <wp:docPr id="649123579" name="Рисунок 1"/>
+            <wp:cNvGraphicFramePr>
+              <a:graphicFrameLocks xmlns:a="http://schemas.openxmlformats.org/drawingml/2006/main" noChangeAspect="1"/>
+            </wp:cNvGraphicFramePr>
+            <a:graphic xmlns:a="http://schemas.openxmlformats.org/drawingml/2006/main">
+              <a:graphicData uri="http://schemas.openxmlformats.org/drawingml/2006/picture">
+                <pic:pic xmlns:pic="http://schemas.openxmlformats.org/drawingml/2006/picture">
+                  <pic:nvPicPr>
+                    <pic:cNvPr id="649123579" name=""/>
+                    <pic:cNvPicPr/>
+                  </pic:nvPicPr>
+                  <pic:blipFill>
+                    <a:blip r:embed="rId30"/>
+                    <a:stretch>
+                      <a:fillRect/>
+                    </a:stretch>
+                  </pic:blipFill>
+                  <pic:spPr>
+                    <a:xfrm>
+                      <a:off x="0" y="0"/>
+                      <a:ext cx="5940425" cy="1186180"/>
+                    </a:xfrm>
+                    <a:prstGeom prst="rect">
+                      <a:avLst/>
+                    </a:prstGeom>
+                  </pic:spPr>
+                </pic:pic>
+              </a:graphicData>
+            </a:graphic>
+          </wp:inline>
+        </w:drawing>
+      </w:r>
+    </w:p>
+    <w:p>
+      <w:pPr>
+        <w:rPr>
+          <w:lang w:val="en-US"/>
+        </w:rPr>
+      </w:pPr>
+      <w:r>
+        <w:rPr>
+          <w:lang w:val="en-US"/>
+        </w:rPr>
+        <w:drawing>
+          <wp:inline distT="0" distB="0" distL="0" distR="0" wp14:anchorId="1665BAB9" wp14:editId="277AC494">
+            <wp:extent cx="5940425" cy="976630"/>
+            <wp:effectExtent l="0" t="0" r="3175" b="0"/>
+            <wp:docPr id="674741000" name="Рисунок 1"/>
+            <wp:cNvGraphicFramePr>
+              <a:graphicFrameLocks xmlns:a="http://schemas.openxmlformats.org/drawingml/2006/main" noChangeAspect="1"/>
+            </wp:cNvGraphicFramePr>
+            <a:graphic xmlns:a="http://schemas.openxmlformats.org/drawingml/2006/main">
+              <a:graphicData uri="http://schemas.openxmlformats.org/drawingml/2006/picture">
+                <pic:pic xmlns:pic="http://schemas.openxmlformats.org/drawingml/2006/picture">
+                  <pic:nvPicPr>
+                    <pic:cNvPr id="674741000" name=""/>
+                    <pic:cNvPicPr/>
+                  </pic:nvPicPr>
+                  <pic:blipFill>
+                    <a:blip r:embed="rId31"/>
+                    <a:stretch>
+                      <a:fillRect/>
+                    </a:stretch>
+                  </pic:blipFill>
+                  <pic:spPr>
+                    <a:xfrm>
+                      <a:off x="0" y="0"/>
+                      <a:ext cx="5940425" cy="976630"/>
+                    </a:xfrm>
+                    <a:prstGeom prst="rect">
+                      <a:avLst/>
+                    </a:prstGeom>
+                  </pic:spPr>
+                </pic:pic>
+              </a:graphicData>
+            </a:graphic>
+          </wp:inline>
+        </w:drawing>
+      </w:r>
+    </w:p>
+    <w:p>
+      <w:pPr>
+        <w:rPr>
+          <w:lang w:val="en-US"/>
+        </w:rPr>
+      </w:pPr>
+      <w:r>
+        <w:rPr>
+          <w:lang w:val="en-US"/>
+        </w:rPr>
+        <w:lastRenderedPageBreak/>
+        <w:drawing>
+          <wp:inline distT="0" distB="0" distL="0" distR="0" wp14:anchorId="02097DDE" wp14:editId="2F4B9D99">
+            <wp:extent cx="5940425" cy="2717800"/>
+            <wp:effectExtent l="0" t="0" r="3175" b="6350"/>
+            <wp:docPr id="1600056505" name="Рисунок 1"/>
+            <wp:cNvGraphicFramePr>
+              <a:graphicFrameLocks xmlns:a="http://schemas.openxmlformats.org/drawingml/2006/main" noChangeAspect="1"/>
+            </wp:cNvGraphicFramePr>
+            <a:graphic xmlns:a="http://schemas.openxmlformats.org/drawingml/2006/main">
+              <a:graphicData uri="http://schemas.openxmlformats.org/drawingml/2006/picture">
+                <pic:pic xmlns:pic="http://schemas.openxmlformats.org/drawingml/2006/picture">
+                  <pic:nvPicPr>
+                    <pic:cNvPr id="1600056505" name=""/>
+                    <pic:cNvPicPr/>
+                  </pic:nvPicPr>
+                  <pic:blipFill>
+                    <a:blip r:embed="rId32"/>
+                    <a:stretch>
+                      <a:fillRect/>
+                    </a:stretch>
+                  </pic:blipFill>
+                  <pic:spPr>
+                    <a:xfrm>
+                      <a:off x="0" y="0"/>
+                      <a:ext cx="5940425" cy="2717800"/>
                     </a:xfrm>
                     <a:prstGeom prst="rect">
                       <a:avLst/>

</xml_diff>

<commit_message>
Done Mobile-dev hw_3 part_2 (2)
All that's left is the .doc
</commit_message>
<xml_diff>
--- a/Mobile-dev/hw_3.docx
+++ b/Mobile-dev/hw_3.docx
@@ -98,7 +98,7 @@
         </w:rPr>
         <w:lastRenderedPageBreak/>
         <w:drawing>
-          <wp:inline distT="0" distB="0" distL="0" distR="0" wp14:anchorId="6DC5F236" wp14:editId="2C528FB7">
+          <wp:inline distT="0" distB="0" distL="0" distR="0" wp14:anchorId="6DC5F236" wp14:editId="57233FF2">
             <wp:extent cx="4057650" cy="9239250"/>
             <wp:effectExtent l="0" t="0" r="0" b="0"/>
             <wp:docPr id="1787966483" name="Рисунок 1"/>
@@ -489,12 +489,14 @@
       <w:r>
         <w:t xml:space="preserve">Код для явного вызова </w:t>
       </w:r>
+      <w:proofErr w:type="spellStart"/>
       <w:r>
         <w:rPr>
           <w:lang w:val="en-US"/>
         </w:rPr>
         <w:t>MainActivity</w:t>
       </w:r>
+      <w:proofErr w:type="spellEnd"/>
     </w:p>
     <w:p>
       <w:r>
@@ -585,9 +587,11 @@
       <w:r>
         <w:t xml:space="preserve">Код для не явного вызова </w:t>
       </w:r>
+      <w:proofErr w:type="spellStart"/>
       <w:r>
         <w:t>SecondActivity</w:t>
       </w:r>
+      <w:proofErr w:type="spellEnd"/>
     </w:p>
     <w:p>
       <w:r>
@@ -632,8 +636,13 @@
       </w:r>
     </w:p>
     <w:p>
-      <w:r>
-        <w:t>(( НЕ СДЕЛАЛ ))</w:t>
+      <w:proofErr w:type="gramStart"/>
+      <w:r>
+        <w:t>(( НЕ</w:t>
+      </w:r>
+      <w:proofErr w:type="gramEnd"/>
+      <w:r>
+        <w:t xml:space="preserve"> СДЕЛАЛ ))</w:t>
       </w:r>
     </w:p>
     <w:p>
@@ -783,12 +792,14 @@
       <w:r>
         <w:t xml:space="preserve">Код в </w:t>
       </w:r>
+      <w:proofErr w:type="spellStart"/>
       <w:r>
         <w:rPr>
           <w:lang w:val="en-US"/>
         </w:rPr>
         <w:t>MainActivity</w:t>
       </w:r>
+      <w:proofErr w:type="spellEnd"/>
     </w:p>
     <w:p>
       <w:pPr>
@@ -847,12 +858,14 @@
       <w:r>
         <w:t xml:space="preserve">Код в </w:t>
       </w:r>
+      <w:proofErr w:type="spellStart"/>
       <w:r>
         <w:rPr>
           <w:lang w:val="en-US"/>
         </w:rPr>
         <w:t>SecondActivity</w:t>
       </w:r>
+      <w:proofErr w:type="spellEnd"/>
     </w:p>
     <w:p>
       <w:r>
@@ -952,6 +965,7 @@
       </w:pPr>
       <w:r>
         <w:rPr>
+          <w:noProof/>
           <w:lang w:val="en-US"/>
         </w:rPr>
         <w:drawing>
@@ -993,8 +1007,21 @@
     </w:p>
     <w:p>
       <w:r>
-        <w:t>Теперь после выхода из приложения сохраняется текст который у нас был получен во втором активити</w:t>
-      </w:r>
+        <w:t xml:space="preserve">Теперь после выхода из приложения сохраняется </w:t>
+      </w:r>
+      <w:proofErr w:type="gramStart"/>
+      <w:r>
+        <w:t>текст</w:t>
+      </w:r>
+      <w:proofErr w:type="gramEnd"/>
+      <w:r>
+        <w:t xml:space="preserve"> который у нас был получен во втором </w:t>
+      </w:r>
+      <w:proofErr w:type="spellStart"/>
+      <w:r>
+        <w:t>активити</w:t>
+      </w:r>
+      <w:proofErr w:type="spellEnd"/>
     </w:p>
     <w:p>
       <w:r>
@@ -1040,6 +1067,9 @@
     </w:p>
     <w:p>
       <w:r>
+        <w:rPr>
+          <w:noProof/>
+        </w:rPr>
         <w:lastRenderedPageBreak/>
         <w:drawing>
           <wp:inline distT="0" distB="0" distL="0" distR="0" wp14:anchorId="68B2F322" wp14:editId="0B793E0A">
@@ -1084,12 +1114,14 @@
           <w:lang w:val="en-US"/>
         </w:rPr>
       </w:pPr>
+      <w:proofErr w:type="spellStart"/>
       <w:r>
         <w:rPr>
           <w:lang w:val="en-US"/>
         </w:rPr>
         <w:t>MainActivity</w:t>
       </w:r>
+      <w:proofErr w:type="spellEnd"/>
     </w:p>
     <w:p>
       <w:pPr>
@@ -1099,6 +1131,7 @@
       </w:pPr>
       <w:r>
         <w:rPr>
+          <w:noProof/>
           <w:lang w:val="en-US"/>
         </w:rPr>
         <w:lastRenderedPageBreak/>
@@ -1145,12 +1178,14 @@
           <w:lang w:val="en-US"/>
         </w:rPr>
       </w:pPr>
+      <w:proofErr w:type="spellStart"/>
       <w:r>
         <w:rPr>
           <w:lang w:val="en-US"/>
         </w:rPr>
         <w:t>SecondActivity</w:t>
       </w:r>
+      <w:proofErr w:type="spellEnd"/>
     </w:p>
     <w:p>
       <w:pPr>
@@ -1160,6 +1195,7 @@
       </w:pPr>
       <w:r>
         <w:rPr>
+          <w:noProof/>
           <w:lang w:val="en-US"/>
         </w:rPr>
         <w:lastRenderedPageBreak/>
@@ -1206,17 +1242,24 @@
           <w:lang w:val="en-US"/>
         </w:rPr>
       </w:pPr>
+      <w:proofErr w:type="spellStart"/>
       <w:r>
         <w:rPr>
           <w:lang w:val="en-US"/>
         </w:rPr>
         <w:t>ThirdActivity</w:t>
       </w:r>
-    </w:p>
-    <w:p>
-      <w:r>
-        <w:t>Методы третьего активити</w:t>
-      </w:r>
+      <w:proofErr w:type="spellEnd"/>
+    </w:p>
+    <w:p>
+      <w:r>
+        <w:t xml:space="preserve">Методы третьего </w:t>
+      </w:r>
+      <w:proofErr w:type="spellStart"/>
+      <w:r>
+        <w:t>активити</w:t>
+      </w:r>
+      <w:proofErr w:type="spellEnd"/>
     </w:p>
     <w:p>
       <w:pPr>
@@ -1226,6 +1269,7 @@
       </w:pPr>
       <w:r>
         <w:rPr>
+          <w:noProof/>
           <w:lang w:val="en-US"/>
         </w:rPr>
         <w:drawing>
@@ -1273,6 +1317,7 @@
       </w:pPr>
       <w:r>
         <w:rPr>
+          <w:noProof/>
           <w:lang w:val="en-US"/>
         </w:rPr>
         <w:drawing>
@@ -1320,6 +1365,7 @@
       </w:pPr>
       <w:r>
         <w:rPr>
+          <w:noProof/>
           <w:lang w:val="en-US"/>
         </w:rPr>
         <w:lastRenderedPageBreak/>
@@ -1348,6 +1394,187 @@
                     <a:xfrm>
                       <a:off x="0" y="0"/>
                       <a:ext cx="5940425" cy="2717800"/>
+                    </a:xfrm>
+                    <a:prstGeom prst="rect">
+                      <a:avLst/>
+                    </a:prstGeom>
+                  </pic:spPr>
+                </pic:pic>
+              </a:graphicData>
+            </a:graphic>
+          </wp:inline>
+        </w:drawing>
+      </w:r>
+    </w:p>
+    <w:p>
+      <w:r>
+        <w:t>Задание 2</w:t>
+      </w:r>
+    </w:p>
+    <w:p/>
+    <w:p>
+      <w:r>
+        <w:drawing>
+          <wp:inline distT="0" distB="0" distL="0" distR="0" wp14:anchorId="027BDB80" wp14:editId="07E2F250">
+            <wp:extent cx="5940425" cy="4057015"/>
+            <wp:effectExtent l="0" t="0" r="3175" b="635"/>
+            <wp:docPr id="1784279986" name="Рисунок 1"/>
+            <wp:cNvGraphicFramePr>
+              <a:graphicFrameLocks xmlns:a="http://schemas.openxmlformats.org/drawingml/2006/main" noChangeAspect="1"/>
+            </wp:cNvGraphicFramePr>
+            <a:graphic xmlns:a="http://schemas.openxmlformats.org/drawingml/2006/main">
+              <a:graphicData uri="http://schemas.openxmlformats.org/drawingml/2006/picture">
+                <pic:pic xmlns:pic="http://schemas.openxmlformats.org/drawingml/2006/picture">
+                  <pic:nvPicPr>
+                    <pic:cNvPr id="1784279986" name=""/>
+                    <pic:cNvPicPr/>
+                  </pic:nvPicPr>
+                  <pic:blipFill>
+                    <a:blip r:embed="rId33"/>
+                    <a:stretch>
+                      <a:fillRect/>
+                    </a:stretch>
+                  </pic:blipFill>
+                  <pic:spPr>
+                    <a:xfrm>
+                      <a:off x="0" y="0"/>
+                      <a:ext cx="5940425" cy="4057015"/>
+                    </a:xfrm>
+                    <a:prstGeom prst="rect">
+                      <a:avLst/>
+                    </a:prstGeom>
+                  </pic:spPr>
+                </pic:pic>
+              </a:graphicData>
+            </a:graphic>
+          </wp:inline>
+        </w:drawing>
+      </w:r>
+    </w:p>
+    <w:p>
+      <w:r>
+        <w:lastRenderedPageBreak/>
+        <w:drawing>
+          <wp:anchor distT="0" distB="0" distL="114300" distR="114300" simplePos="0" relativeHeight="251659264" behindDoc="0" locked="0" layoutInCell="1" allowOverlap="1" wp14:anchorId="57B871D8" wp14:editId="59F44F7F">
+            <wp:simplePos x="0" y="0"/>
+            <wp:positionH relativeFrom="column">
+              <wp:posOffset>0</wp:posOffset>
+            </wp:positionH>
+            <wp:positionV relativeFrom="paragraph">
+              <wp:posOffset>4171315</wp:posOffset>
+            </wp:positionV>
+            <wp:extent cx="5940425" cy="4999990"/>
+            <wp:effectExtent l="0" t="0" r="3175" b="0"/>
+            <wp:wrapSquare wrapText="bothSides"/>
+            <wp:docPr id="189661865" name="Рисунок 1"/>
+            <wp:cNvGraphicFramePr>
+              <a:graphicFrameLocks xmlns:a="http://schemas.openxmlformats.org/drawingml/2006/main" noChangeAspect="1"/>
+            </wp:cNvGraphicFramePr>
+            <a:graphic xmlns:a="http://schemas.openxmlformats.org/drawingml/2006/main">
+              <a:graphicData uri="http://schemas.openxmlformats.org/drawingml/2006/picture">
+                <pic:pic xmlns:pic="http://schemas.openxmlformats.org/drawingml/2006/picture">
+                  <pic:nvPicPr>
+                    <pic:cNvPr id="189661865" name=""/>
+                    <pic:cNvPicPr/>
+                  </pic:nvPicPr>
+                  <pic:blipFill>
+                    <a:blip r:embed="rId34">
+                      <a:extLst>
+                        <a:ext uri="{28A0092B-C50C-407E-A947-70E740481C1C}">
+                          <a14:useLocalDpi xmlns:a14="http://schemas.microsoft.com/office/drawing/2010/main" val="0"/>
+                        </a:ext>
+                      </a:extLst>
+                    </a:blip>
+                    <a:stretch>
+                      <a:fillRect/>
+                    </a:stretch>
+                  </pic:blipFill>
+                  <pic:spPr>
+                    <a:xfrm>
+                      <a:off x="0" y="0"/>
+                      <a:ext cx="5940425" cy="4999990"/>
+                    </a:xfrm>
+                    <a:prstGeom prst="rect">
+                      <a:avLst/>
+                    </a:prstGeom>
+                  </pic:spPr>
+                </pic:pic>
+              </a:graphicData>
+            </a:graphic>
+          </wp:anchor>
+        </w:drawing>
+      </w:r>
+    </w:p>
+    <w:p/>
+    <w:p>
+      <w:r>
+        <w:lastRenderedPageBreak/>
+        <w:drawing>
+          <wp:inline distT="0" distB="0" distL="0" distR="0" wp14:anchorId="205C7C04" wp14:editId="364F9C1F">
+            <wp:extent cx="5940425" cy="4233545"/>
+            <wp:effectExtent l="0" t="0" r="3175" b="0"/>
+            <wp:docPr id="17341676" name="Рисунок 1"/>
+            <wp:cNvGraphicFramePr>
+              <a:graphicFrameLocks xmlns:a="http://schemas.openxmlformats.org/drawingml/2006/main" noChangeAspect="1"/>
+            </wp:cNvGraphicFramePr>
+            <a:graphic xmlns:a="http://schemas.openxmlformats.org/drawingml/2006/main">
+              <a:graphicData uri="http://schemas.openxmlformats.org/drawingml/2006/picture">
+                <pic:pic xmlns:pic="http://schemas.openxmlformats.org/drawingml/2006/picture">
+                  <pic:nvPicPr>
+                    <pic:cNvPr id="17341676" name=""/>
+                    <pic:cNvPicPr/>
+                  </pic:nvPicPr>
+                  <pic:blipFill>
+                    <a:blip r:embed="rId35"/>
+                    <a:stretch>
+                      <a:fillRect/>
+                    </a:stretch>
+                  </pic:blipFill>
+                  <pic:spPr>
+                    <a:xfrm>
+                      <a:off x="0" y="0"/>
+                      <a:ext cx="5940425" cy="4233545"/>
+                    </a:xfrm>
+                    <a:prstGeom prst="rect">
+                      <a:avLst/>
+                    </a:prstGeom>
+                  </pic:spPr>
+                </pic:pic>
+              </a:graphicData>
+            </a:graphic>
+          </wp:inline>
+        </w:drawing>
+      </w:r>
+    </w:p>
+    <w:p/>
+    <w:p>
+      <w:r>
+        <w:lastRenderedPageBreak/>
+        <w:drawing>
+          <wp:inline distT="0" distB="0" distL="0" distR="0" wp14:anchorId="4E3D33AF" wp14:editId="1CC55E37">
+            <wp:extent cx="5940425" cy="4998720"/>
+            <wp:effectExtent l="0" t="0" r="3175" b="0"/>
+            <wp:docPr id="1390530992" name="Рисунок 1"/>
+            <wp:cNvGraphicFramePr>
+              <a:graphicFrameLocks xmlns:a="http://schemas.openxmlformats.org/drawingml/2006/main" noChangeAspect="1"/>
+            </wp:cNvGraphicFramePr>
+            <a:graphic xmlns:a="http://schemas.openxmlformats.org/drawingml/2006/main">
+              <a:graphicData uri="http://schemas.openxmlformats.org/drawingml/2006/picture">
+                <pic:pic xmlns:pic="http://schemas.openxmlformats.org/drawingml/2006/picture">
+                  <pic:nvPicPr>
+                    <pic:cNvPr id="1390530992" name=""/>
+                    <pic:cNvPicPr/>
+                  </pic:nvPicPr>
+                  <pic:blipFill>
+                    <a:blip r:embed="rId36"/>
+                    <a:stretch>
+                      <a:fillRect/>
+                    </a:stretch>
+                  </pic:blipFill>
+                  <pic:spPr>
+                    <a:xfrm>
+                      <a:off x="0" y="0"/>
+                      <a:ext cx="5940425" cy="4998720"/>
                     </a:xfrm>
                     <a:prstGeom prst="rect">
                       <a:avLst/>

</xml_diff>

<commit_message>
Done Mobile-dev hw_4 code//doc
</commit_message>
<xml_diff>
--- a/Mobile-dev/hw_3.docx
+++ b/Mobile-dev/hw_3.docx
@@ -714,17 +714,7 @@
                 <w:szCs w:val="28"/>
                 <w:lang w:eastAsia="ru-RU"/>
               </w:rPr>
-              <w:t xml:space="preserve">№ </w:t>
-            </w:r>
-            <w:r>
-              <w:rPr>
-                <w:rFonts w:ascii="Times New Roman" w:eastAsia="Times New Roman" w:hAnsi="Times New Roman" w:cs="Times New Roman"/>
-                <w:b/>
-                <w:sz w:val="28"/>
-                <w:szCs w:val="28"/>
-                <w:lang w:eastAsia="ru-RU"/>
-              </w:rPr>
-              <w:t>3</w:t>
+              <w:t>№ 3</w:t>
             </w:r>
           </w:p>
         </w:tc>
@@ -867,31 +857,7 @@
                 <w:szCs w:val="28"/>
                 <w:lang w:eastAsia="ru-RU"/>
               </w:rPr>
-              <w:t xml:space="preserve">Разработка приложений с несколькими </w:t>
-            </w:r>
-            <w:proofErr w:type="spellStart"/>
-            <w:r>
-              <w:rPr>
-                <w:rFonts w:ascii="Times New Roman" w:eastAsia="Times New Roman" w:hAnsi="Times New Roman" w:cs="Times New Roman"/>
-                <w:b/>
-                <w:spacing w:val="-5"/>
-                <w:sz w:val="28"/>
-                <w:szCs w:val="28"/>
-                <w:lang w:eastAsia="ru-RU"/>
-              </w:rPr>
-              <w:t>Activity</w:t>
-            </w:r>
-            <w:proofErr w:type="spellEnd"/>
-            <w:r>
-              <w:rPr>
-                <w:rFonts w:ascii="Times New Roman" w:eastAsia="Times New Roman" w:hAnsi="Times New Roman" w:cs="Times New Roman"/>
-                <w:b/>
-                <w:spacing w:val="-5"/>
-                <w:sz w:val="28"/>
-                <w:szCs w:val="28"/>
-                <w:lang w:eastAsia="ru-RU"/>
-              </w:rPr>
-              <w:t xml:space="preserve">. </w:t>
+              <w:t xml:space="preserve">Списки. Создание собственного адаптера. </w:t>
             </w:r>
           </w:p>
           <w:p>
@@ -918,7 +884,7 @@
                 <w:szCs w:val="28"/>
                 <w:lang w:eastAsia="ru-RU"/>
               </w:rPr>
-              <w:t xml:space="preserve">Жизненный цикл </w:t>
+              <w:t xml:space="preserve">Контейнер </w:t>
             </w:r>
             <w:proofErr w:type="spellStart"/>
             <w:r>
@@ -930,7 +896,31 @@
                 <w:szCs w:val="28"/>
                 <w:lang w:eastAsia="ru-RU"/>
               </w:rPr>
-              <w:t>Activity</w:t>
+              <w:t>Parcel</w:t>
+            </w:r>
+            <w:proofErr w:type="spellEnd"/>
+            <w:r>
+              <w:rPr>
+                <w:rFonts w:ascii="Times New Roman" w:eastAsia="Times New Roman" w:hAnsi="Times New Roman" w:cs="Times New Roman"/>
+                <w:b/>
+                <w:spacing w:val="-5"/>
+                <w:sz w:val="28"/>
+                <w:szCs w:val="28"/>
+                <w:lang w:eastAsia="ru-RU"/>
+              </w:rPr>
+              <w:t xml:space="preserve"> и интерфейс </w:t>
+            </w:r>
+            <w:proofErr w:type="spellStart"/>
+            <w:r>
+              <w:rPr>
+                <w:rFonts w:ascii="Times New Roman" w:eastAsia="Times New Roman" w:hAnsi="Times New Roman" w:cs="Times New Roman"/>
+                <w:b/>
+                <w:spacing w:val="-5"/>
+                <w:sz w:val="28"/>
+                <w:szCs w:val="28"/>
+                <w:lang w:eastAsia="ru-RU"/>
+              </w:rPr>
+              <w:t>Parcelable</w:t>
             </w:r>
             <w:proofErr w:type="spellEnd"/>
             <w:r>
@@ -1332,27 +1322,7 @@
                 <w:szCs w:val="20"/>
                 <w:lang w:eastAsia="ru-RU"/>
               </w:rPr>
-              <w:t>«_</w:t>
-            </w:r>
-            <w:proofErr w:type="gramStart"/>
-            <w:r>
-              <w:rPr>
-                <w:rFonts w:ascii="Times New Roman" w:eastAsia="Times New Roman" w:hAnsi="Times New Roman" w:cs="Times New Roman"/>
-                <w:sz w:val="20"/>
-                <w:szCs w:val="20"/>
-                <w:lang w:eastAsia="ru-RU"/>
-              </w:rPr>
-              <w:t>_»_</w:t>
-            </w:r>
-            <w:proofErr w:type="gramEnd"/>
-            <w:r>
-              <w:rPr>
-                <w:rFonts w:ascii="Times New Roman" w:eastAsia="Times New Roman" w:hAnsi="Times New Roman" w:cs="Times New Roman"/>
-                <w:sz w:val="20"/>
-                <w:szCs w:val="20"/>
-                <w:lang w:eastAsia="ru-RU"/>
-              </w:rPr>
-              <w:t>______20</w:t>
+              <w:t>«__»_______20</w:t>
             </w:r>
             <w:r>
               <w:rPr>
@@ -1553,27 +1523,7 @@
                 <w:szCs w:val="20"/>
                 <w:lang w:eastAsia="ru-RU"/>
               </w:rPr>
-              <w:t>«_</w:t>
-            </w:r>
-            <w:proofErr w:type="gramStart"/>
-            <w:r>
-              <w:rPr>
-                <w:rFonts w:ascii="Times New Roman" w:eastAsia="Times New Roman" w:hAnsi="Times New Roman" w:cs="Times New Roman"/>
-                <w:sz w:val="20"/>
-                <w:szCs w:val="20"/>
-                <w:lang w:eastAsia="ru-RU"/>
-              </w:rPr>
-              <w:t>_»_</w:t>
-            </w:r>
-            <w:proofErr w:type="gramEnd"/>
-            <w:r>
-              <w:rPr>
-                <w:rFonts w:ascii="Times New Roman" w:eastAsia="Times New Roman" w:hAnsi="Times New Roman" w:cs="Times New Roman"/>
-                <w:sz w:val="20"/>
-                <w:szCs w:val="20"/>
-                <w:lang w:eastAsia="ru-RU"/>
-              </w:rPr>
-              <w:t>______20</w:t>
+              <w:t>«__»_______20</w:t>
             </w:r>
             <w:r>
               <w:rPr>
@@ -1757,15 +1707,7 @@
           <w:sz w:val="28"/>
           <w:szCs w:val="28"/>
         </w:rPr>
-        <w:t>О</w:t>
-      </w:r>
-      <w:r>
-        <w:rPr>
-          <w:rFonts w:ascii="Times New Roman" w:hAnsi="Times New Roman" w:cs="Times New Roman"/>
-          <w:sz w:val="28"/>
-          <w:szCs w:val="28"/>
-        </w:rPr>
-        <w:t xml:space="preserve">своить приёмы </w:t>
+        <w:t xml:space="preserve">Освоить приёмы </w:t>
       </w:r>
       <w:proofErr w:type="spellStart"/>
       <w:r>
@@ -2800,7 +2742,6 @@
           <w:rFonts w:ascii="Times New Roman" w:hAnsi="Times New Roman" w:cs="Times New Roman"/>
           <w:sz w:val="28"/>
           <w:szCs w:val="28"/>
-          <w:lang w:val="en-US"/>
         </w:rPr>
       </w:pPr>
       <w:r>
@@ -2834,7 +2775,15 @@
           <w:szCs w:val="28"/>
           <w:lang w:val="en-US"/>
         </w:rPr>
-        <w:t xml:space="preserve">Layout </w:t>
+        <w:t>Layout</w:t>
+      </w:r>
+      <w:r>
+        <w:rPr>
+          <w:rFonts w:ascii="Times New Roman" w:hAnsi="Times New Roman" w:cs="Times New Roman"/>
+          <w:sz w:val="28"/>
+          <w:szCs w:val="28"/>
+        </w:rPr>
+        <w:t xml:space="preserve"> </w:t>
       </w:r>
       <w:r>
         <w:rPr>
@@ -3212,15 +3161,7 @@
           <w:sz w:val="28"/>
           <w:szCs w:val="28"/>
         </w:rPr>
-        <w:t xml:space="preserve"> предоставлен </w:t>
-      </w:r>
-      <w:r>
-        <w:rPr>
-          <w:rFonts w:ascii="Times New Roman" w:hAnsi="Times New Roman" w:cs="Times New Roman"/>
-          <w:sz w:val="28"/>
-          <w:szCs w:val="28"/>
-        </w:rPr>
-        <w:t xml:space="preserve">на рисунке </w:t>
+        <w:t xml:space="preserve"> предоставлен на рисунке </w:t>
       </w:r>
       <w:r>
         <w:rPr>
@@ -3752,7 +3693,6 @@
           <w:bCs/>
           <w:sz w:val="28"/>
           <w:szCs w:val="28"/>
-          <w:lang w:val="en-US"/>
         </w:rPr>
       </w:pPr>
       <w:r>
@@ -4189,7 +4129,6 @@
           <w:rFonts w:ascii="Times New Roman" w:hAnsi="Times New Roman" w:cs="Times New Roman"/>
           <w:sz w:val="28"/>
           <w:szCs w:val="28"/>
-          <w:lang w:val="en-US"/>
         </w:rPr>
       </w:pPr>
       <w:r>
@@ -4205,36 +4144,25 @@
           <w:rFonts w:ascii="Times New Roman" w:hAnsi="Times New Roman" w:cs="Times New Roman"/>
           <w:sz w:val="28"/>
           <w:szCs w:val="28"/>
-          <w:lang w:val="en-US"/>
-        </w:rPr>
-        <w:t xml:space="preserve"> 1</w:t>
-      </w:r>
-      <w:r>
-        <w:rPr>
-          <w:rFonts w:ascii="Times New Roman" w:hAnsi="Times New Roman" w:cs="Times New Roman"/>
-          <w:sz w:val="28"/>
-          <w:szCs w:val="28"/>
-          <w:lang w:val="en-US"/>
-        </w:rPr>
-        <w:t>5</w:t>
-      </w:r>
-      <w:r>
-        <w:rPr>
-          <w:rFonts w:ascii="Times New Roman" w:hAnsi="Times New Roman" w:cs="Times New Roman"/>
-          <w:sz w:val="28"/>
-          <w:szCs w:val="28"/>
-          <w:lang w:val="en-US"/>
-        </w:rPr>
-        <w:t xml:space="preserve"> – </w:t>
-      </w:r>
-      <w:r>
-        <w:rPr>
-          <w:rFonts w:ascii="Times New Roman" w:hAnsi="Times New Roman" w:cs="Times New Roman"/>
-          <w:sz w:val="28"/>
-          <w:szCs w:val="28"/>
-          <w:lang w:val="en-US"/>
-        </w:rPr>
-        <w:t xml:space="preserve">Layout </w:t>
+        </w:rPr>
+        <w:t xml:space="preserve"> 15 – </w:t>
+      </w:r>
+      <w:r>
+        <w:rPr>
+          <w:rFonts w:ascii="Times New Roman" w:hAnsi="Times New Roman" w:cs="Times New Roman"/>
+          <w:sz w:val="28"/>
+          <w:szCs w:val="28"/>
+          <w:lang w:val="en-US"/>
+        </w:rPr>
+        <w:t>Layout</w:t>
+      </w:r>
+      <w:r>
+        <w:rPr>
+          <w:rFonts w:ascii="Times New Roman" w:hAnsi="Times New Roman" w:cs="Times New Roman"/>
+          <w:sz w:val="28"/>
+          <w:szCs w:val="28"/>
+        </w:rPr>
+        <w:t xml:space="preserve"> </w:t>
       </w:r>
       <w:proofErr w:type="spellStart"/>
       <w:r>
@@ -4536,7 +4464,6 @@
           <w:rFonts w:ascii="Times New Roman" w:hAnsi="Times New Roman" w:cs="Times New Roman"/>
           <w:sz w:val="28"/>
           <w:szCs w:val="28"/>
-          <w:lang w:val="en-US"/>
         </w:rPr>
       </w:pPr>
       <w:r>
@@ -4552,7 +4479,6 @@
           <w:rFonts w:ascii="Times New Roman" w:hAnsi="Times New Roman" w:cs="Times New Roman"/>
           <w:sz w:val="28"/>
           <w:szCs w:val="28"/>
-          <w:lang w:val="en-US"/>
         </w:rPr>
         <w:t xml:space="preserve"> 17 – </w:t>
       </w:r>
@@ -4569,7 +4495,6 @@
           <w:rFonts w:ascii="Times New Roman" w:hAnsi="Times New Roman" w:cs="Times New Roman"/>
           <w:sz w:val="28"/>
           <w:szCs w:val="28"/>
-          <w:lang w:val="en-US"/>
         </w:rPr>
         <w:t xml:space="preserve"> </w:t>
       </w:r>
@@ -4835,6 +4760,7 @@
           <w:bCs/>
           <w:sz w:val="28"/>
           <w:szCs w:val="28"/>
+          <w:lang w:val="en-US"/>
         </w:rPr>
       </w:pPr>
       <w:r>
@@ -4845,7 +4771,18 @@
           <w:sz w:val="28"/>
           <w:szCs w:val="28"/>
         </w:rPr>
-        <w:t>Задание 2</w:t>
+        <w:t>Задание</w:t>
+      </w:r>
+      <w:r>
+        <w:rPr>
+          <w:rFonts w:ascii="Times New Roman" w:hAnsi="Times New Roman" w:cs="Times New Roman"/>
+          <w:b/>
+          <w:bCs/>
+          <w:sz w:val="28"/>
+          <w:szCs w:val="28"/>
+          <w:lang w:val="en-US"/>
+        </w:rPr>
+        <w:t xml:space="preserve"> 2</w:t>
       </w:r>
     </w:p>
     <w:p>
@@ -5088,7 +5025,6 @@
           <w:rFonts w:ascii="Times New Roman" w:hAnsi="Times New Roman" w:cs="Times New Roman"/>
           <w:sz w:val="28"/>
           <w:szCs w:val="28"/>
-          <w:lang w:val="en-US"/>
         </w:rPr>
       </w:pPr>
       <w:r>
@@ -5106,7 +5042,15 @@
           <w:szCs w:val="28"/>
           <w:lang w:val="en-US"/>
         </w:rPr>
-        <w:t xml:space="preserve">Layout </w:t>
+        <w:t>Layout</w:t>
+      </w:r>
+      <w:r>
+        <w:rPr>
+          <w:rFonts w:ascii="Times New Roman" w:hAnsi="Times New Roman" w:cs="Times New Roman"/>
+          <w:sz w:val="28"/>
+          <w:szCs w:val="28"/>
+        </w:rPr>
+        <w:t xml:space="preserve"> </w:t>
       </w:r>
       <w:r>
         <w:rPr>
@@ -5342,23 +5286,7 @@
           <w:sz w:val="28"/>
           <w:szCs w:val="28"/>
         </w:rPr>
-        <w:t>На рисунке 2</w:t>
-      </w:r>
-      <w:r>
-        <w:rPr>
-          <w:rFonts w:ascii="Times New Roman" w:hAnsi="Times New Roman" w:cs="Times New Roman"/>
-          <w:sz w:val="28"/>
-          <w:szCs w:val="28"/>
-        </w:rPr>
-        <w:t>2</w:t>
-      </w:r>
-      <w:r>
-        <w:rPr>
-          <w:rFonts w:ascii="Times New Roman" w:hAnsi="Times New Roman" w:cs="Times New Roman"/>
-          <w:sz w:val="28"/>
-          <w:szCs w:val="28"/>
-        </w:rPr>
-        <w:t xml:space="preserve"> показан </w:t>
+        <w:t xml:space="preserve">На рисунке 22 показан </w:t>
       </w:r>
       <w:r>
         <w:rPr>
@@ -5383,15 +5311,7 @@
           <w:sz w:val="28"/>
           <w:szCs w:val="28"/>
         </w:rPr>
-        <w:t>второго</w:t>
-      </w:r>
-      <w:r>
-        <w:rPr>
-          <w:rFonts w:ascii="Times New Roman" w:hAnsi="Times New Roman" w:cs="Times New Roman"/>
-          <w:sz w:val="28"/>
-          <w:szCs w:val="28"/>
-        </w:rPr>
-        <w:t xml:space="preserve"> </w:t>
+        <w:t xml:space="preserve">второго </w:t>
       </w:r>
       <w:r>
         <w:rPr>
@@ -5527,7 +5447,6 @@
           <w:rFonts w:ascii="Times New Roman" w:hAnsi="Times New Roman" w:cs="Times New Roman"/>
           <w:sz w:val="28"/>
           <w:szCs w:val="28"/>
-          <w:lang w:val="en-US"/>
         </w:rPr>
       </w:pPr>
       <w:r>
@@ -5545,7 +5464,15 @@
           <w:szCs w:val="28"/>
           <w:lang w:val="en-US"/>
         </w:rPr>
-        <w:t xml:space="preserve">Layout </w:t>
+        <w:t>Layout</w:t>
+      </w:r>
+      <w:r>
+        <w:rPr>
+          <w:rFonts w:ascii="Times New Roman" w:hAnsi="Times New Roman" w:cs="Times New Roman"/>
+          <w:sz w:val="28"/>
+          <w:szCs w:val="28"/>
+        </w:rPr>
+        <w:t xml:space="preserve"> </w:t>
       </w:r>
       <w:r>
         <w:rPr>

</xml_diff>